<commit_message>
Update ircDDBGateway YUM installation instructions
</commit_message>
<xml_diff>
--- a/trunk/Documentation/ircDDBGateway-YUM-Anleitung-DEU.docx
+++ b/trunk/Documentation/ircDDBGateway-YUM-Anleitung-DEU.docx
@@ -954,8 +954,6 @@
       </w:r>
     </w:p>
     <w:p>
-      <w:bookmarkStart w:id="0" w:name="_GoBack"/>
-      <w:bookmarkEnd w:id="0"/>
       <w:r>
         <w:rPr>
           <w:b/>
@@ -1293,190 +1291,127 @@
       </w:r>
     </w:p>
     <w:p>
-      <w:r>
-        <w:t>Hinter d</w:t>
-      </w:r>
-      <w:r>
-        <w:t xml:space="preserve">em </w:t>
-      </w:r>
-      <w:r>
-        <w:t xml:space="preserve">ersten </w:t>
-      </w:r>
-      <w:proofErr w:type="spellStart"/>
-      <w:r>
-        <w:t>Re</w:t>
-      </w:r>
-      <w:r>
-        <w:t>po</w:t>
-      </w:r>
-      <w:proofErr w:type="spellEnd"/>
-      <w:r>
-        <w:t>-Server steckt</w:t>
-      </w:r>
-      <w:r>
-        <w:t xml:space="preserve"> eine Gruppe von Servern </w:t>
-      </w:r>
-      <w:r>
-        <w:rPr>
-          <w:sz w:val="20"/>
-        </w:rPr>
-        <w:t>(group1-update.ircddb.net)</w:t>
-      </w:r>
-      <w:r>
-        <w:br/>
-      </w:r>
-      <w:r>
-        <w:br/>
-      </w:r>
-      <w:r>
+      <w:pPr>
+        <w:autoSpaceDE w:val="0"/>
+        <w:autoSpaceDN w:val="0"/>
+        <w:adjustRightInd w:val="0"/>
+        <w:spacing w:after="0" w:line="240" w:lineRule="auto"/>
+        <w:rPr>
+          <w:rFonts w:cs="Calibri,Bold"/>
+          <w:b/>
+          <w:bCs/>
+        </w:rPr>
+      </w:pPr>
+      <w:r>
+        <w:rPr>
+          <w:rFonts w:cs="Calibri,Bold"/>
+          <w:b/>
+          <w:bCs/>
+        </w:rPr>
+        <w:t>Falls ein IcomG2 Gateway auf ircDDBGateway umgestellt werden soll, was vorher bereits mit dem ircDDB-Add-On per YUM-Paket nachgerüstet worden war, muss folgender Befehl zusätzlich ausgeführt werden:</w:t>
+      </w:r>
+    </w:p>
+    <w:p>
+      <w:pPr>
+        <w:autoSpaceDE w:val="0"/>
+        <w:autoSpaceDN w:val="0"/>
+        <w:adjustRightInd w:val="0"/>
+        <w:spacing w:after="0" w:line="240" w:lineRule="auto"/>
+        <w:rPr>
+          <w:rFonts w:ascii="Calibri,Bold" w:hAnsi="Calibri,Bold" w:cs="Calibri,Bold"/>
+          <w:b/>
+          <w:bCs/>
+        </w:rPr>
+      </w:pPr>
+    </w:p>
+    <w:p>
+      <w:pPr>
+        <w:rPr>
+          <w:rFonts w:ascii="Consolas" w:hAnsi="Consolas" w:cs="Consolas"/>
+          <w:lang w:val="en-US"/>
+        </w:rPr>
+      </w:pPr>
+      <w:proofErr w:type="spellStart"/>
+      <w:proofErr w:type="gramStart"/>
+      <w:r>
+        <w:rPr>
+          <w:rFonts w:ascii="Consolas" w:hAnsi="Consolas" w:cs="Consolas"/>
+          <w:lang w:val="en-US"/>
+        </w:rPr>
+        <w:t>sed</w:t>
+      </w:r>
+      <w:proofErr w:type="spellEnd"/>
+      <w:proofErr w:type="gramEnd"/>
+      <w:r>
+        <w:rPr>
+          <w:rFonts w:ascii="Consolas" w:hAnsi="Consolas" w:cs="Consolas"/>
+          <w:lang w:val="en-US"/>
+        </w:rPr>
+        <w:t xml:space="preserve"> -</w:t>
+      </w:r>
+      <w:proofErr w:type="spellStart"/>
+      <w:r>
+        <w:rPr>
+          <w:rFonts w:ascii="Consolas" w:hAnsi="Consolas" w:cs="Consolas"/>
+          <w:lang w:val="en-US"/>
+        </w:rPr>
+        <w:t>i</w:t>
+      </w:r>
+      <w:proofErr w:type="spellEnd"/>
+      <w:r>
+        <w:rPr>
+          <w:rFonts w:ascii="Consolas" w:hAnsi="Consolas" w:cs="Consolas"/>
+          <w:lang w:val="en-US"/>
+        </w:rPr>
+        <w:t xml:space="preserve"> "s/enabled=1/enabled=0/g" /</w:t>
+      </w:r>
+      <w:proofErr w:type="spellStart"/>
+      <w:r>
+        <w:rPr>
+          <w:rFonts w:ascii="Consolas" w:hAnsi="Consolas" w:cs="Consolas"/>
+          <w:lang w:val="en-US"/>
+        </w:rPr>
+        <w:t>etc</w:t>
+      </w:r>
+      <w:proofErr w:type="spellEnd"/>
+      <w:r>
+        <w:rPr>
+          <w:rFonts w:ascii="Consolas" w:hAnsi="Consolas" w:cs="Consolas"/>
+          <w:lang w:val="en-US"/>
+        </w:rPr>
+        <w:t>/</w:t>
+      </w:r>
+      <w:proofErr w:type="spellStart"/>
+      <w:r>
+        <w:rPr>
+          <w:rFonts w:ascii="Consolas" w:hAnsi="Consolas" w:cs="Consolas"/>
+          <w:lang w:val="en-US"/>
+        </w:rPr>
+        <w:t>yum.repos.d</w:t>
+      </w:r>
+      <w:proofErr w:type="spellEnd"/>
+      <w:r>
+        <w:rPr>
+          <w:rFonts w:ascii="Consolas" w:hAnsi="Consolas" w:cs="Consolas"/>
+          <w:lang w:val="en-US"/>
+        </w:rPr>
+        <w:t>/</w:t>
+      </w:r>
+      <w:proofErr w:type="spellStart"/>
+      <w:r>
+        <w:rPr>
+          <w:rFonts w:ascii="Consolas" w:hAnsi="Consolas" w:cs="Consolas"/>
+          <w:lang w:val="en-US"/>
+        </w:rPr>
+        <w:t>ircddb.repo</w:t>
+      </w:r>
+      <w:proofErr w:type="spellEnd"/>
+    </w:p>
+    <w:p>
+      <w:pPr>
         <w:rPr>
           <w:i/>
-        </w:rPr>
-        <w:t>(</w:t>
-      </w:r>
-      <w:r>
-        <w:rPr>
-          <w:i/>
-        </w:rPr>
-        <w:t>Falls ein IcomG2 Gateway</w:t>
-      </w:r>
-      <w:r>
-        <w:rPr>
-          <w:i/>
-        </w:rPr>
-        <w:t xml:space="preserve"> auf ircDDBGateway</w:t>
-      </w:r>
-      <w:r>
-        <w:rPr>
-          <w:i/>
-        </w:rPr>
-        <w:t xml:space="preserve"> </w:t>
-      </w:r>
-      <w:r>
-        <w:rPr>
-          <w:i/>
-        </w:rPr>
-        <w:t xml:space="preserve">umgestellt werden soll, </w:t>
-      </w:r>
-      <w:r>
-        <w:rPr>
-          <w:i/>
-        </w:rPr>
-        <w:t xml:space="preserve">was </w:t>
-      </w:r>
-      <w:r>
-        <w:rPr>
-          <w:i/>
-        </w:rPr>
-        <w:t xml:space="preserve">vorher bereits </w:t>
-      </w:r>
-      <w:r>
-        <w:rPr>
-          <w:i/>
-        </w:rPr>
-        <w:t>mit dem ircDDB-Add</w:t>
-      </w:r>
-      <w:r>
-        <w:rPr>
-          <w:i/>
-        </w:rPr>
-        <w:t>-O</w:t>
-      </w:r>
-      <w:r>
-        <w:rPr>
-          <w:i/>
-        </w:rPr>
-        <w:t>n</w:t>
-      </w:r>
-      <w:r>
-        <w:rPr>
-          <w:i/>
-        </w:rPr>
-        <w:t xml:space="preserve"> </w:t>
-      </w:r>
-      <w:r>
-        <w:rPr>
-          <w:i/>
-        </w:rPr>
-        <w:t>per YUM-Paket nachgerüstet worden war</w:t>
-      </w:r>
-      <w:r>
-        <w:rPr>
-          <w:i/>
-        </w:rPr>
-        <w:t>, kann d</w:t>
-      </w:r>
-      <w:r>
-        <w:rPr>
-          <w:i/>
-        </w:rPr>
-        <w:t xml:space="preserve">ieser Schritt 1 </w:t>
-      </w:r>
-      <w:r>
-        <w:rPr>
-          <w:i/>
-        </w:rPr>
-        <w:t xml:space="preserve">übersprungen </w:t>
-      </w:r>
-      <w:r>
-        <w:rPr>
-          <w:i/>
-        </w:rPr>
-        <w:t>we</w:t>
-      </w:r>
-      <w:r>
-        <w:rPr>
-          <w:i/>
-        </w:rPr>
-        <w:t>rden</w:t>
-      </w:r>
-      <w:r>
-        <w:rPr>
-          <w:i/>
-        </w:rPr>
-        <w:t xml:space="preserve">. </w:t>
-      </w:r>
-      <w:r>
-        <w:rPr>
-          <w:i/>
-        </w:rPr>
-        <w:t>In dem Fall war das Repository bereits</w:t>
-      </w:r>
-      <w:r>
-        <w:rPr>
-          <w:i/>
-        </w:rPr>
-        <w:t xml:space="preserve"> bei der Add-O</w:t>
-      </w:r>
-      <w:r>
-        <w:rPr>
-          <w:i/>
-        </w:rPr>
-        <w:t>n-Installation</w:t>
-      </w:r>
-      <w:r>
-        <w:rPr>
-          <w:i/>
-        </w:rPr>
-        <w:t xml:space="preserve"> hinzugefügt worden</w:t>
-      </w:r>
-      <w:r>
-        <w:rPr>
-          <w:i/>
-        </w:rPr>
-        <w:t>.</w:t>
-      </w:r>
-      <w:r>
-        <w:rPr>
-          <w:i/>
-        </w:rPr>
-        <w:t>)</w:t>
-      </w:r>
-    </w:p>
-    <w:p>
-      <w:pPr>
-        <w:rPr>
-          <w:i/>
+          <w:lang w:val="en-US"/>
         </w:rPr>
       </w:pPr>
     </w:p>
@@ -1689,7 +1624,6 @@
         </w:rPr>
         <w:t xml:space="preserve">2: </w:t>
       </w:r>
-      <w:proofErr w:type="spellStart"/>
       <w:r>
         <w:rPr>
           <w:b/>
@@ -1702,15 +1636,7 @@
           <w:b/>
           <w:sz w:val="24"/>
         </w:rPr>
-        <w:t>xpire</w:t>
-      </w:r>
-      <w:proofErr w:type="spellEnd"/>
-      <w:r>
-        <w:rPr>
-          <w:b/>
-          <w:sz w:val="24"/>
-        </w:rPr>
-        <w:t>-</w:t>
+        <w:t>xpire-</w:t>
       </w:r>
       <w:r>
         <w:rPr>
@@ -1741,33 +1667,11 @@
           <w:rFonts w:ascii="Consolas" w:hAnsi="Consolas" w:cs="Consolas"/>
         </w:rPr>
       </w:pPr>
-      <w:proofErr w:type="spellStart"/>
-      <w:r>
-        <w:rPr>
-          <w:rFonts w:ascii="Consolas" w:hAnsi="Consolas" w:cs="Consolas"/>
-        </w:rPr>
-        <w:t>yum</w:t>
-      </w:r>
-      <w:proofErr w:type="spellEnd"/>
-      <w:r>
-        <w:rPr>
-          <w:rFonts w:ascii="Consolas" w:hAnsi="Consolas" w:cs="Consolas"/>
-        </w:rPr>
-        <w:t xml:space="preserve"> clean </w:t>
-      </w:r>
-      <w:proofErr w:type="spellStart"/>
-      <w:r>
-        <w:rPr>
-          <w:rFonts w:ascii="Consolas" w:hAnsi="Consolas" w:cs="Consolas"/>
-        </w:rPr>
-        <w:t>expire</w:t>
-      </w:r>
-      <w:proofErr w:type="spellEnd"/>
-      <w:r>
-        <w:rPr>
-          <w:rFonts w:ascii="Consolas" w:hAnsi="Consolas" w:cs="Consolas"/>
-        </w:rPr>
-        <w:t>-c</w:t>
+      <w:r>
+        <w:rPr>
+          <w:rFonts w:ascii="Consolas" w:hAnsi="Consolas" w:cs="Consolas"/>
+        </w:rPr>
+        <w:t>yum clean expire-c</w:t>
       </w:r>
       <w:r>
         <w:rPr>
@@ -2266,206 +2170,14 @@
     </w:p>
     <w:p>
       <w:pPr>
-        <w:rPr>
-          <w:color w:val="808080" w:themeColor="background1" w:themeShade="80"/>
-          <w:sz w:val="24"/>
-        </w:rPr>
-      </w:pPr>
-      <w:r>
-        <w:rPr>
-          <w:color w:val="808080" w:themeColor="background1" w:themeShade="80"/>
-          <w:sz w:val="24"/>
-        </w:rPr>
-        <w:t>Das Paket</w:t>
-      </w:r>
-    </w:p>
-    <w:p>
-      <w:pPr>
-        <w:pStyle w:val="Listenabsatz"/>
-        <w:numPr>
-          <w:ilvl w:val="0"/>
-          <w:numId w:val="1"/>
-        </w:numPr>
-        <w:rPr>
-          <w:i/>
-          <w:color w:val="808080" w:themeColor="background1" w:themeShade="80"/>
-          <w:sz w:val="24"/>
-        </w:rPr>
-      </w:pPr>
-      <w:r>
-        <w:rPr>
-          <w:b/>
-          <w:i/>
-          <w:color w:val="808080" w:themeColor="background1" w:themeShade="80"/>
-          <w:sz w:val="24"/>
-        </w:rPr>
-        <w:t>„ircddbgateway-release“</w:t>
-      </w:r>
-      <w:r>
-        <w:rPr>
-          <w:i/>
-          <w:color w:val="808080" w:themeColor="background1" w:themeShade="80"/>
-          <w:sz w:val="24"/>
-        </w:rPr>
-        <w:t xml:space="preserve"> wird mangels Nachfrage nicht mehr unterstützt.</w:t>
-      </w:r>
-    </w:p>
-    <w:p>
-      <w:pPr>
-        <w:rPr>
-          <w:color w:val="808080" w:themeColor="background1" w:themeShade="80"/>
-        </w:rPr>
-      </w:pPr>
-      <w:r>
-        <w:rPr>
-          <w:color w:val="808080" w:themeColor="background1" w:themeShade="80"/>
-        </w:rPr>
-        <w:t xml:space="preserve">YUM erlaubt es nicht Programme, die aus einem Paket installiert wurden, mit einem anderen </w:t>
-      </w:r>
-      <w:proofErr w:type="spellStart"/>
-      <w:r>
-        <w:rPr>
-          <w:color w:val="808080" w:themeColor="background1" w:themeShade="80"/>
-        </w:rPr>
-        <w:t>upzudaten</w:t>
-      </w:r>
-      <w:proofErr w:type="spellEnd"/>
-      <w:r>
-        <w:rPr>
-          <w:color w:val="808080" w:themeColor="background1" w:themeShade="80"/>
-        </w:rPr>
-        <w:t xml:space="preserve">. Wer vom alten </w:t>
-      </w:r>
-      <w:r>
-        <w:rPr>
-          <w:color w:val="808080" w:themeColor="background1" w:themeShade="80"/>
-        </w:rPr>
-        <w:t>‚</w:t>
-      </w:r>
-      <w:r>
-        <w:rPr>
-          <w:color w:val="808080" w:themeColor="background1" w:themeShade="80"/>
-        </w:rPr>
-        <w:t>ircddbgateway-release</w:t>
-      </w:r>
-      <w:r>
-        <w:rPr>
-          <w:color w:val="808080" w:themeColor="background1" w:themeShade="80"/>
-        </w:rPr>
-        <w:t>‘</w:t>
-      </w:r>
-      <w:r>
-        <w:rPr>
-          <w:color w:val="808080" w:themeColor="background1" w:themeShade="80"/>
-        </w:rPr>
-        <w:t xml:space="preserve"> </w:t>
-      </w:r>
-      <w:r>
-        <w:rPr>
-          <w:color w:val="808080" w:themeColor="background1" w:themeShade="80"/>
-        </w:rPr>
-        <w:t>auf ‚ircddbgateway‘</w:t>
-      </w:r>
-      <w:r>
-        <w:rPr>
-          <w:color w:val="808080" w:themeColor="background1" w:themeShade="80"/>
-        </w:rPr>
-        <w:t xml:space="preserve"> umstellen will,</w:t>
-      </w:r>
-      <w:r>
-        <w:rPr>
-          <w:color w:val="808080" w:themeColor="background1" w:themeShade="80"/>
-        </w:rPr>
-        <w:t xml:space="preserve"> muss es zunächst deinstallieren:</w:t>
-      </w:r>
-    </w:p>
-    <w:p>
-      <w:pPr>
-        <w:ind w:left="708"/>
-        <w:rPr>
-          <w:rFonts w:ascii="Consolas" w:hAnsi="Consolas" w:cs="Consolas"/>
-          <w:color w:val="808080" w:themeColor="background1" w:themeShade="80"/>
-          <w:lang w:val="en-US"/>
-        </w:rPr>
-      </w:pPr>
-      <w:proofErr w:type="gramStart"/>
-      <w:r>
-        <w:rPr>
-          <w:rFonts w:ascii="Consolas" w:hAnsi="Consolas" w:cs="Consolas"/>
-          <w:color w:val="808080" w:themeColor="background1" w:themeShade="80"/>
-          <w:lang w:val="en-US"/>
-        </w:rPr>
-        <w:t>yum</w:t>
-      </w:r>
-      <w:proofErr w:type="gramEnd"/>
-      <w:r>
-        <w:rPr>
-          <w:rFonts w:ascii="Consolas" w:hAnsi="Consolas" w:cs="Consolas"/>
-          <w:color w:val="808080" w:themeColor="background1" w:themeShade="80"/>
-          <w:lang w:val="en-US"/>
-        </w:rPr>
-        <w:t xml:space="preserve"> remove</w:t>
-      </w:r>
-      <w:r>
-        <w:rPr>
-          <w:rFonts w:ascii="Consolas" w:hAnsi="Consolas" w:cs="Consolas"/>
-          <w:color w:val="808080" w:themeColor="background1" w:themeShade="80"/>
-          <w:lang w:val="en-US"/>
-        </w:rPr>
-        <w:t xml:space="preserve"> ircddbgateway-release</w:t>
-      </w:r>
-      <w:r>
-        <w:rPr>
-          <w:rFonts w:ascii="Consolas" w:hAnsi="Consolas" w:cs="Consolas"/>
-          <w:color w:val="808080" w:themeColor="background1" w:themeShade="80"/>
-          <w:lang w:val="en-US"/>
-        </w:rPr>
-        <w:br/>
-        <w:t>yum install ircddbgateway</w:t>
-      </w:r>
-      <w:r>
-        <w:rPr>
-          <w:color w:val="808080" w:themeColor="background1" w:themeShade="80"/>
-          <w:lang w:val="en-US"/>
-        </w:rPr>
-        <w:t xml:space="preserve"> </w:t>
-      </w:r>
-    </w:p>
-    <w:p>
-      <w:pPr>
-        <w:rPr>
-          <w:color w:val="808080" w:themeColor="background1" w:themeShade="80"/>
-        </w:rPr>
-      </w:pPr>
-      <w:r>
-        <w:rPr>
-          <w:color w:val="808080" w:themeColor="background1" w:themeShade="80"/>
-        </w:rPr>
-        <w:t>Die Konfigurationsfiles im Verzeichnis /</w:t>
-      </w:r>
-      <w:proofErr w:type="spellStart"/>
-      <w:r>
-        <w:rPr>
-          <w:color w:val="808080" w:themeColor="background1" w:themeShade="80"/>
-        </w:rPr>
-        <w:t>etc</w:t>
-      </w:r>
-      <w:proofErr w:type="spellEnd"/>
-      <w:r>
-        <w:rPr>
-          <w:color w:val="808080" w:themeColor="background1" w:themeShade="80"/>
-        </w:rPr>
-        <w:t xml:space="preserve"> bleiben dabei erhalten, sie sind nicht Bestandteil der Pakete.</w:t>
-      </w:r>
-    </w:p>
-    <w:p>
-      <w:pPr>
         <w:ind w:firstLine="708"/>
         <w:rPr>
           <w:b/>
           <w:color w:val="FF0000"/>
         </w:rPr>
       </w:pPr>
+      <w:bookmarkStart w:id="0" w:name="_GoBack"/>
+      <w:bookmarkEnd w:id="0"/>
       <w:r>
         <w:br/>
       </w:r>
@@ -4783,7 +4495,7 @@
         <w:lang w:eastAsia="de-DE"/>
       </w:rPr>
       <w:drawing>
-        <wp:inline distT="0" distB="0" distL="0" distR="0" wp14:anchorId="6434303F" wp14:editId="412BD2B4">
+        <wp:inline distT="0" distB="0" distL="0" distR="0" wp14:anchorId="294B1E7F" wp14:editId="41DDA91B">
           <wp:extent cx="838200" cy="295275"/>
           <wp:effectExtent l="0" t="0" r="0" b="0"/>
           <wp:docPr id="12" name="Grafik 12"/>
@@ -4841,7 +4553,7 @@
       <w:rPr>
         <w:noProof/>
       </w:rPr>
-      <w:t>2</w:t>
+      <w:t>4</w:t>
     </w:r>
     <w:r>
       <w:fldChar w:fldCharType="end"/>
@@ -4862,7 +4574,7 @@
       <w:rPr>
         <w:noProof/>
       </w:rPr>
-      <w:t>2. Mai 2013</w:t>
+      <w:t>15. August 2013</w:t>
     </w:r>
     <w:r>
       <w:fldChar w:fldCharType="end"/>

</xml_diff>